<commit_message>
se incluye contraseña y recuperacion de contraseña
</commit_message>
<xml_diff>
--- a/Precolombinos.docx
+++ b/Precolombinos.docx
@@ -1,6 +1,6 @@
 
 <file path=word/document.xml><?xml version="1.0" encoding="utf-8"?>
-<w:document xmlns:wpc="http://schemas.microsoft.com/office/word/2010/wordprocessingCanvas" xmlns:cx="http://schemas.microsoft.com/office/drawing/2014/chartex" xmlns:cx1="http://schemas.microsoft.com/office/drawing/2015/9/8/chartex" xmlns:cx2="http://schemas.microsoft.com/office/drawing/2015/10/21/chartex" xmlns:cx3="http://schemas.microsoft.com/office/drawing/2016/5/9/chartex" xmlns:cx4="http://schemas.microsoft.com/office/drawing/2016/5/10/chartex" xmlns:cx5="http://schemas.microsoft.com/office/drawing/2016/5/11/chartex" xmlns:cx6="http://schemas.microsoft.com/office/drawing/2016/5/12/chartex" xmlns:cx7="http://schemas.microsoft.com/office/drawing/2016/5/13/chartex" xmlns:cx8="http://schemas.microsoft.com/office/drawing/2016/5/14/chartex" xmlns:mc="http://schemas.openxmlformats.org/markup-compatibility/2006" xmlns:aink="http://schemas.microsoft.com/office/drawing/2016/ink" xmlns:am3d="http://schemas.microsoft.com/office/drawing/2017/model3d" xmlns:o="urn:schemas-microsoft-com:office:office" xmlns:oel="http://schemas.microsoft.com/office/2019/extlst" xmlns:r="http://schemas.openxmlformats.org/officeDocument/2006/relationships" xmlns:m="http://schemas.openxmlformats.org/officeDocument/2006/math" xmlns:v="urn:schemas-microsoft-com:vml" xmlns:wp14="http://schemas.microsoft.com/office/word/2010/wordprocessingDrawing" xmlns:wp="http://schemas.openxmlformats.org/drawingml/2006/wordprocessingDrawing" xmlns:w10="urn:schemas-microsoft-com:office:word" xmlns:w="http://schemas.openxmlformats.org/wordprocessingml/2006/main" xmlns:w14="http://schemas.microsoft.com/office/word/2010/wordml" xmlns:w15="http://schemas.microsoft.com/office/word/2012/wordml" xmlns:w16cex="http://schemas.microsoft.com/office/word/2018/wordml/cex" xmlns:w16cid="http://schemas.microsoft.com/office/word/2016/wordml/cid" xmlns:w16="http://schemas.microsoft.com/office/word/2018/wordml" xmlns:w16sdtdh="http://schemas.microsoft.com/office/word/2020/wordml/sdtdatahash" xmlns:w16se="http://schemas.microsoft.com/office/word/2015/wordml/symex" xmlns:wpg="http://schemas.microsoft.com/office/word/2010/wordprocessingGroup" xmlns:wpi="http://schemas.microsoft.com/office/word/2010/wordprocessingInk" xmlns:wne="http://schemas.microsoft.com/office/word/2006/wordml" xmlns:wps="http://schemas.microsoft.com/office/word/2010/wordprocessingShape" mc:Ignorable="w14 w15 w16se w16cid w16 w16cex w16sdtdh wp14">
+<w:document xmlns:wpc="http://schemas.microsoft.com/office/word/2010/wordprocessingCanvas" xmlns:cx="http://schemas.microsoft.com/office/drawing/2014/chartex" xmlns:cx1="http://schemas.microsoft.com/office/drawing/2015/9/8/chartex" xmlns:cx2="http://schemas.microsoft.com/office/drawing/2015/10/21/chartex" xmlns:cx3="http://schemas.microsoft.com/office/drawing/2016/5/9/chartex" xmlns:cx4="http://schemas.microsoft.com/office/drawing/2016/5/10/chartex" xmlns:cx5="http://schemas.microsoft.com/office/drawing/2016/5/11/chartex" xmlns:cx6="http://schemas.microsoft.com/office/drawing/2016/5/12/chartex" xmlns:cx7="http://schemas.microsoft.com/office/drawing/2016/5/13/chartex" xmlns:cx8="http://schemas.microsoft.com/office/drawing/2016/5/14/chartex" xmlns:mc="http://schemas.openxmlformats.org/markup-compatibility/2006" xmlns:aink="http://schemas.microsoft.com/office/drawing/2016/ink" xmlns:am3d="http://schemas.microsoft.com/office/drawing/2017/model3d" xmlns:o="urn:schemas-microsoft-com:office:office" xmlns:r="http://schemas.openxmlformats.org/officeDocument/2006/relationships" xmlns:m="http://schemas.openxmlformats.org/officeDocument/2006/math" xmlns:v="urn:schemas-microsoft-com:vml" xmlns:wp14="http://schemas.microsoft.com/office/word/2010/wordprocessingDrawing" xmlns:wp="http://schemas.openxmlformats.org/drawingml/2006/wordprocessingDrawing" xmlns:w10="urn:schemas-microsoft-com:office:word" xmlns:w="http://schemas.openxmlformats.org/wordprocessingml/2006/main" xmlns:w14="http://schemas.microsoft.com/office/word/2010/wordml" xmlns:w15="http://schemas.microsoft.com/office/word/2012/wordml" xmlns:w16cex="http://schemas.microsoft.com/office/word/2018/wordml/cex" xmlns:w16cid="http://schemas.microsoft.com/office/word/2016/wordml/cid" xmlns:w16="http://schemas.microsoft.com/office/word/2018/wordml" xmlns:w16sdtdh="http://schemas.microsoft.com/office/word/2020/wordml/sdtdatahash" xmlns:w16se="http://schemas.microsoft.com/office/word/2015/wordml/symex" xmlns:wpg="http://schemas.microsoft.com/office/word/2010/wordprocessingGroup" xmlns:wpi="http://schemas.microsoft.com/office/word/2010/wordprocessingInk" xmlns:wne="http://schemas.microsoft.com/office/word/2006/wordml" xmlns:wps="http://schemas.microsoft.com/office/word/2010/wordprocessingShape" mc:Ignorable="w14 w15 w16se w16cid w16 w16cex w16sdtdh wp14">
   <w:body>
     <w:p>
       <w:r>
@@ -77,6 +77,30 @@
       <w:pPr>
         <w:pStyle w:val="Prrafodelista"/>
         <w:numPr>
+          <w:ilvl w:val="2"/>
+          <w:numId w:val="1"/>
+        </w:numPr>
+      </w:pPr>
+      <w:r>
+        <w:t>productoController.js</w:t>
+      </w:r>
+    </w:p>
+    <w:p>
+      <w:pPr>
+        <w:pStyle w:val="Prrafodelista"/>
+        <w:numPr>
+          <w:ilvl w:val="2"/>
+          <w:numId w:val="1"/>
+        </w:numPr>
+      </w:pPr>
+      <w:r>
+        <w:t>ventaController.js</w:t>
+      </w:r>
+    </w:p>
+    <w:p>
+      <w:pPr>
+        <w:pStyle w:val="Prrafodelista"/>
+        <w:numPr>
           <w:ilvl w:val="1"/>
           <w:numId w:val="1"/>
         </w:numPr>
@@ -127,6 +151,18 @@
       <w:pPr>
         <w:pStyle w:val="Prrafodelista"/>
         <w:numPr>
+          <w:ilvl w:val="2"/>
+          <w:numId w:val="1"/>
+        </w:numPr>
+      </w:pPr>
+      <w:r>
+        <w:t>productoModel.js</w:t>
+      </w:r>
+    </w:p>
+    <w:p>
+      <w:pPr>
+        <w:pStyle w:val="Prrafodelista"/>
+        <w:numPr>
           <w:ilvl w:val="1"/>
           <w:numId w:val="1"/>
         </w:numPr>
@@ -161,6 +197,42 @@
       </w:pPr>
       <w:r>
         <w:t>authRoutes.js</w:t>
+      </w:r>
+    </w:p>
+    <w:p>
+      <w:pPr>
+        <w:pStyle w:val="Prrafodelista"/>
+        <w:numPr>
+          <w:ilvl w:val="2"/>
+          <w:numId w:val="1"/>
+        </w:numPr>
+      </w:pPr>
+      <w:r>
+        <w:t>productoRoutes.js</w:t>
+      </w:r>
+    </w:p>
+    <w:p>
+      <w:pPr>
+        <w:pStyle w:val="Prrafodelista"/>
+        <w:numPr>
+          <w:ilvl w:val="2"/>
+          <w:numId w:val="1"/>
+        </w:numPr>
+      </w:pPr>
+      <w:r>
+        <w:t>ventaRoutes.js</w:t>
+      </w:r>
+    </w:p>
+    <w:p>
+      <w:pPr>
+        <w:pStyle w:val="Prrafodelista"/>
+        <w:numPr>
+          <w:ilvl w:val="2"/>
+          <w:numId w:val="1"/>
+        </w:numPr>
+      </w:pPr>
+      <w:r>
+        <w:t>usuarioRoutes.js</w:t>
       </w:r>
     </w:p>
     <w:p>
@@ -297,6 +369,18 @@
         </w:numPr>
       </w:pPr>
       <w:r>
+        <w:t>productos.js</w:t>
+      </w:r>
+    </w:p>
+    <w:p>
+      <w:pPr>
+        <w:pStyle w:val="Prrafodelista"/>
+        <w:numPr>
+          <w:ilvl w:val="2"/>
+          <w:numId w:val="1"/>
+        </w:numPr>
+      </w:pPr>
+      <w:r>
         <w:t>register.js</w:t>
       </w:r>
     </w:p>
@@ -304,6 +388,18 @@
       <w:pPr>
         <w:pStyle w:val="Prrafodelista"/>
         <w:numPr>
+          <w:ilvl w:val="2"/>
+          <w:numId w:val="1"/>
+        </w:numPr>
+      </w:pPr>
+      <w:r>
+        <w:t>venta.js</w:t>
+      </w:r>
+    </w:p>
+    <w:p>
+      <w:pPr>
+        <w:pStyle w:val="Prrafodelista"/>
+        <w:numPr>
           <w:ilvl w:val="1"/>
           <w:numId w:val="1"/>
         </w:numPr>
@@ -371,6 +467,18 @@
         </w:numPr>
       </w:pPr>
       <w:r>
+        <w:t>productos.html</w:t>
+      </w:r>
+    </w:p>
+    <w:p>
+      <w:pPr>
+        <w:pStyle w:val="Prrafodelista"/>
+        <w:numPr>
+          <w:ilvl w:val="2"/>
+          <w:numId w:val="1"/>
+        </w:numPr>
+      </w:pPr>
+      <w:r>
         <w:t>register.html</w:t>
       </w:r>
     </w:p>
@@ -378,11 +486,36 @@
       <w:pPr>
         <w:pStyle w:val="Prrafodelista"/>
         <w:numPr>
+          <w:ilvl w:val="2"/>
+          <w:numId w:val="1"/>
+        </w:numPr>
+      </w:pPr>
+      <w:r>
+        <w:t>reportes.html</w:t>
+      </w:r>
+    </w:p>
+    <w:p>
+      <w:pPr>
+        <w:pStyle w:val="Prrafodelista"/>
+        <w:numPr>
+          <w:ilvl w:val="2"/>
+          <w:numId w:val="1"/>
+        </w:numPr>
+      </w:pPr>
+      <w:r>
+        <w:t>ventas.html</w:t>
+      </w:r>
+    </w:p>
+    <w:p>
+      <w:pPr>
+        <w:pStyle w:val="Prrafodelista"/>
+        <w:numPr>
           <w:ilvl w:val="1"/>
           <w:numId w:val="1"/>
         </w:numPr>
       </w:pPr>
       <w:r>
+        <w:lastRenderedPageBreak/>
         <w:t>index.html</w:t>
       </w:r>
     </w:p>
@@ -428,7 +561,7 @@
 </file>
 
 <file path=word/numbering.xml><?xml version="1.0" encoding="utf-8"?>
-<w:numbering xmlns:wpc="http://schemas.microsoft.com/office/word/2010/wordprocessingCanvas" xmlns:cx="http://schemas.microsoft.com/office/drawing/2014/chartex" xmlns:cx1="http://schemas.microsoft.com/office/drawing/2015/9/8/chartex" xmlns:cx2="http://schemas.microsoft.com/office/drawing/2015/10/21/chartex" xmlns:cx3="http://schemas.microsoft.com/office/drawing/2016/5/9/chartex" xmlns:cx4="http://schemas.microsoft.com/office/drawing/2016/5/10/chartex" xmlns:cx5="http://schemas.microsoft.com/office/drawing/2016/5/11/chartex" xmlns:cx6="http://schemas.microsoft.com/office/drawing/2016/5/12/chartex" xmlns:cx7="http://schemas.microsoft.com/office/drawing/2016/5/13/chartex" xmlns:cx8="http://schemas.microsoft.com/office/drawing/2016/5/14/chartex" xmlns:mc="http://schemas.openxmlformats.org/markup-compatibility/2006" xmlns:aink="http://schemas.microsoft.com/office/drawing/2016/ink" xmlns:am3d="http://schemas.microsoft.com/office/drawing/2017/model3d" xmlns:o="urn:schemas-microsoft-com:office:office" xmlns:oel="http://schemas.microsoft.com/office/2019/extlst" xmlns:r="http://schemas.openxmlformats.org/officeDocument/2006/relationships" xmlns:m="http://schemas.openxmlformats.org/officeDocument/2006/math" xmlns:v="urn:schemas-microsoft-com:vml" xmlns:wp14="http://schemas.microsoft.com/office/word/2010/wordprocessingDrawing" xmlns:wp="http://schemas.openxmlformats.org/drawingml/2006/wordprocessingDrawing" xmlns:w10="urn:schemas-microsoft-com:office:word" xmlns:w="http://schemas.openxmlformats.org/wordprocessingml/2006/main" xmlns:w14="http://schemas.microsoft.com/office/word/2010/wordml" xmlns:w15="http://schemas.microsoft.com/office/word/2012/wordml" xmlns:w16cex="http://schemas.microsoft.com/office/word/2018/wordml/cex" xmlns:w16cid="http://schemas.microsoft.com/office/word/2016/wordml/cid" xmlns:w16="http://schemas.microsoft.com/office/word/2018/wordml" xmlns:w16sdtdh="http://schemas.microsoft.com/office/word/2020/wordml/sdtdatahash" xmlns:w16se="http://schemas.microsoft.com/office/word/2015/wordml/symex" xmlns:wpg="http://schemas.microsoft.com/office/word/2010/wordprocessingGroup" xmlns:wpi="http://schemas.microsoft.com/office/word/2010/wordprocessingInk" xmlns:wne="http://schemas.microsoft.com/office/word/2006/wordml" xmlns:wps="http://schemas.microsoft.com/office/word/2010/wordprocessingShape" mc:Ignorable="w14 w15 w16se w16cid w16 w16cex w16sdtdh wp14">
+<w:numbering xmlns:wpc="http://schemas.microsoft.com/office/word/2010/wordprocessingCanvas" xmlns:cx="http://schemas.microsoft.com/office/drawing/2014/chartex" xmlns:cx1="http://schemas.microsoft.com/office/drawing/2015/9/8/chartex" xmlns:cx2="http://schemas.microsoft.com/office/drawing/2015/10/21/chartex" xmlns:cx3="http://schemas.microsoft.com/office/drawing/2016/5/9/chartex" xmlns:cx4="http://schemas.microsoft.com/office/drawing/2016/5/10/chartex" xmlns:cx5="http://schemas.microsoft.com/office/drawing/2016/5/11/chartex" xmlns:cx6="http://schemas.microsoft.com/office/drawing/2016/5/12/chartex" xmlns:cx7="http://schemas.microsoft.com/office/drawing/2016/5/13/chartex" xmlns:cx8="http://schemas.microsoft.com/office/drawing/2016/5/14/chartex" xmlns:mc="http://schemas.openxmlformats.org/markup-compatibility/2006" xmlns:aink="http://schemas.microsoft.com/office/drawing/2016/ink" xmlns:am3d="http://schemas.microsoft.com/office/drawing/2017/model3d" xmlns:o="urn:schemas-microsoft-com:office:office" xmlns:r="http://schemas.openxmlformats.org/officeDocument/2006/relationships" xmlns:m="http://schemas.openxmlformats.org/officeDocument/2006/math" xmlns:v="urn:schemas-microsoft-com:vml" xmlns:wp14="http://schemas.microsoft.com/office/word/2010/wordprocessingDrawing" xmlns:wp="http://schemas.openxmlformats.org/drawingml/2006/wordprocessingDrawing" xmlns:w10="urn:schemas-microsoft-com:office:word" xmlns:w="http://schemas.openxmlformats.org/wordprocessingml/2006/main" xmlns:w14="http://schemas.microsoft.com/office/word/2010/wordml" xmlns:w15="http://schemas.microsoft.com/office/word/2012/wordml" xmlns:w16cex="http://schemas.microsoft.com/office/word/2018/wordml/cex" xmlns:w16cid="http://schemas.microsoft.com/office/word/2016/wordml/cid" xmlns:w16="http://schemas.microsoft.com/office/word/2018/wordml" xmlns:w16sdtdh="http://schemas.microsoft.com/office/word/2020/wordml/sdtdatahash" xmlns:w16se="http://schemas.microsoft.com/office/word/2015/wordml/symex" xmlns:wpg="http://schemas.microsoft.com/office/word/2010/wordprocessingGroup" xmlns:wpi="http://schemas.microsoft.com/office/word/2010/wordprocessingInk" xmlns:wne="http://schemas.microsoft.com/office/word/2006/wordml" xmlns:wps="http://schemas.microsoft.com/office/word/2010/wordprocessingShape" mc:Ignorable="w14 w15 w16se w16cid w16 w16cex w16sdtdh wp14">
   <w:abstractNum w:abstractNumId="0" w15:restartNumberingAfterBreak="0">
     <w:nsid w:val="494E719C"/>
     <w:multiLevelType w:val="hybridMultilevel"/>
@@ -542,7 +675,7 @@
       </w:rPr>
     </w:lvl>
   </w:abstractNum>
-  <w:num w:numId="1" w16cid:durableId="382801442">
+  <w:num w:numId="1">
     <w:abstractNumId w:val="0"/>
   </w:num>
 </w:numbering>

</xml_diff>

<commit_message>
commit arreglando la puta cagada que hice
</commit_message>
<xml_diff>
--- a/Precolombinos.docx
+++ b/Precolombinos.docx
@@ -1,6 +1,6 @@
 
 <file path=word/document.xml><?xml version="1.0" encoding="utf-8"?>
-<w:document xmlns:wpc="http://schemas.microsoft.com/office/word/2010/wordprocessingCanvas" xmlns:cx="http://schemas.microsoft.com/office/drawing/2014/chartex" xmlns:cx1="http://schemas.microsoft.com/office/drawing/2015/9/8/chartex" xmlns:cx2="http://schemas.microsoft.com/office/drawing/2015/10/21/chartex" xmlns:cx3="http://schemas.microsoft.com/office/drawing/2016/5/9/chartex" xmlns:cx4="http://schemas.microsoft.com/office/drawing/2016/5/10/chartex" xmlns:cx5="http://schemas.microsoft.com/office/drawing/2016/5/11/chartex" xmlns:cx6="http://schemas.microsoft.com/office/drawing/2016/5/12/chartex" xmlns:cx7="http://schemas.microsoft.com/office/drawing/2016/5/13/chartex" xmlns:cx8="http://schemas.microsoft.com/office/drawing/2016/5/14/chartex" xmlns:mc="http://schemas.openxmlformats.org/markup-compatibility/2006" xmlns:aink="http://schemas.microsoft.com/office/drawing/2016/ink" xmlns:am3d="http://schemas.microsoft.com/office/drawing/2017/model3d" xmlns:o="urn:schemas-microsoft-com:office:office" xmlns:r="http://schemas.openxmlformats.org/officeDocument/2006/relationships" xmlns:m="http://schemas.openxmlformats.org/officeDocument/2006/math" xmlns:v="urn:schemas-microsoft-com:vml" xmlns:wp14="http://schemas.microsoft.com/office/word/2010/wordprocessingDrawing" xmlns:wp="http://schemas.openxmlformats.org/drawingml/2006/wordprocessingDrawing" xmlns:w10="urn:schemas-microsoft-com:office:word" xmlns:w="http://schemas.openxmlformats.org/wordprocessingml/2006/main" xmlns:w14="http://schemas.microsoft.com/office/word/2010/wordml" xmlns:w15="http://schemas.microsoft.com/office/word/2012/wordml" xmlns:w16cex="http://schemas.microsoft.com/office/word/2018/wordml/cex" xmlns:w16cid="http://schemas.microsoft.com/office/word/2016/wordml/cid" xmlns:w16="http://schemas.microsoft.com/office/word/2018/wordml" xmlns:w16sdtdh="http://schemas.microsoft.com/office/word/2020/wordml/sdtdatahash" xmlns:w16se="http://schemas.microsoft.com/office/word/2015/wordml/symex" xmlns:wpg="http://schemas.microsoft.com/office/word/2010/wordprocessingGroup" xmlns:wpi="http://schemas.microsoft.com/office/word/2010/wordprocessingInk" xmlns:wne="http://schemas.microsoft.com/office/word/2006/wordml" xmlns:wps="http://schemas.microsoft.com/office/word/2010/wordprocessingShape" mc:Ignorable="w14 w15 w16se w16cid w16 w16cex w16sdtdh wp14">
+<w:document xmlns:wpc="http://schemas.microsoft.com/office/word/2010/wordprocessingCanvas" xmlns:cx="http://schemas.microsoft.com/office/drawing/2014/chartex" xmlns:cx1="http://schemas.microsoft.com/office/drawing/2015/9/8/chartex" xmlns:cx2="http://schemas.microsoft.com/office/drawing/2015/10/21/chartex" xmlns:cx3="http://schemas.microsoft.com/office/drawing/2016/5/9/chartex" xmlns:cx4="http://schemas.microsoft.com/office/drawing/2016/5/10/chartex" xmlns:cx5="http://schemas.microsoft.com/office/drawing/2016/5/11/chartex" xmlns:cx6="http://schemas.microsoft.com/office/drawing/2016/5/12/chartex" xmlns:cx7="http://schemas.microsoft.com/office/drawing/2016/5/13/chartex" xmlns:cx8="http://schemas.microsoft.com/office/drawing/2016/5/14/chartex" xmlns:mc="http://schemas.openxmlformats.org/markup-compatibility/2006" xmlns:aink="http://schemas.microsoft.com/office/drawing/2016/ink" xmlns:am3d="http://schemas.microsoft.com/office/drawing/2017/model3d" xmlns:o="urn:schemas-microsoft-com:office:office" xmlns:oel="http://schemas.microsoft.com/office/2019/extlst" xmlns:r="http://schemas.openxmlformats.org/officeDocument/2006/relationships" xmlns:m="http://schemas.openxmlformats.org/officeDocument/2006/math" xmlns:v="urn:schemas-microsoft-com:vml" xmlns:wp14="http://schemas.microsoft.com/office/word/2010/wordprocessingDrawing" xmlns:wp="http://schemas.openxmlformats.org/drawingml/2006/wordprocessingDrawing" xmlns:w10="urn:schemas-microsoft-com:office:word" xmlns:w="http://schemas.openxmlformats.org/wordprocessingml/2006/main" xmlns:w14="http://schemas.microsoft.com/office/word/2010/wordml" xmlns:w15="http://schemas.microsoft.com/office/word/2012/wordml" xmlns:w16cex="http://schemas.microsoft.com/office/word/2018/wordml/cex" xmlns:w16cid="http://schemas.microsoft.com/office/word/2016/wordml/cid" xmlns:w16="http://schemas.microsoft.com/office/word/2018/wordml" xmlns:w16sdtdh="http://schemas.microsoft.com/office/word/2020/wordml/sdtdatahash" xmlns:w16se="http://schemas.microsoft.com/office/word/2015/wordml/symex" xmlns:wpg="http://schemas.microsoft.com/office/word/2010/wordprocessingGroup" xmlns:wpi="http://schemas.microsoft.com/office/word/2010/wordprocessingInk" xmlns:wne="http://schemas.microsoft.com/office/word/2006/wordml" xmlns:wps="http://schemas.microsoft.com/office/word/2010/wordprocessingShape" mc:Ignorable="w14 w15 w16se w16cid w16 w16cex w16sdtdh wp14">
   <w:body>
     <w:p>
       <w:r>
@@ -51,6 +51,18 @@
       <w:pPr>
         <w:pStyle w:val="Prrafodelista"/>
         <w:numPr>
+          <w:ilvl w:val="2"/>
+          <w:numId w:val="1"/>
+        </w:numPr>
+      </w:pPr>
+      <w:r>
+        <w:t>email.js</w:t>
+      </w:r>
+    </w:p>
+    <w:p>
+      <w:pPr>
+        <w:pStyle w:val="Prrafodelista"/>
+        <w:numPr>
           <w:ilvl w:val="1"/>
           <w:numId w:val="1"/>
         </w:numPr>
@@ -82,6 +94,30 @@
         </w:numPr>
       </w:pPr>
       <w:r>
+        <w:t>culturaController.js</w:t>
+      </w:r>
+    </w:p>
+    <w:p>
+      <w:pPr>
+        <w:pStyle w:val="Prrafodelista"/>
+        <w:numPr>
+          <w:ilvl w:val="2"/>
+          <w:numId w:val="1"/>
+        </w:numPr>
+      </w:pPr>
+      <w:r>
+        <w:t>piezaController.js</w:t>
+      </w:r>
+    </w:p>
+    <w:p>
+      <w:pPr>
+        <w:pStyle w:val="Prrafodelista"/>
+        <w:numPr>
+          <w:ilvl w:val="2"/>
+          <w:numId w:val="1"/>
+        </w:numPr>
+      </w:pPr>
+      <w:r>
         <w:t>productoController.js</w:t>
       </w:r>
     </w:p>
@@ -94,6 +130,22 @@
         </w:numPr>
       </w:pPr>
       <w:r>
+        <w:t>tamanioController.js</w:t>
+      </w:r>
+      <w:r>
+        <w:br/>
+        <w:t>usuarioController.js</w:t>
+      </w:r>
+    </w:p>
+    <w:p>
+      <w:pPr>
+        <w:pStyle w:val="Prrafodelista"/>
+        <w:numPr>
+          <w:ilvl w:val="2"/>
+          <w:numId w:val="1"/>
+        </w:numPr>
+      </w:pPr>
+      <w:r>
         <w:t>ventaController.js</w:t>
       </w:r>
     </w:p>
@@ -125,6 +177,18 @@
       <w:pPr>
         <w:pStyle w:val="Prrafodelista"/>
         <w:numPr>
+          <w:ilvl w:val="2"/>
+          <w:numId w:val="1"/>
+        </w:numPr>
+      </w:pPr>
+      <w:r>
+        <w:t>uploadMiddleware.js</w:t>
+      </w:r>
+    </w:p>
+    <w:p>
+      <w:pPr>
+        <w:pStyle w:val="Prrafodelista"/>
+        <w:numPr>
           <w:ilvl w:val="1"/>
           <w:numId w:val="1"/>
         </w:numPr>
@@ -144,6 +208,54 @@
         </w:numPr>
       </w:pPr>
       <w:r>
+        <w:t>culturaModel.js</w:t>
+      </w:r>
+    </w:p>
+    <w:p>
+      <w:pPr>
+        <w:pStyle w:val="Prrafodelista"/>
+        <w:numPr>
+          <w:ilvl w:val="2"/>
+          <w:numId w:val="1"/>
+        </w:numPr>
+      </w:pPr>
+      <w:r>
+        <w:t>piezaModel.js</w:t>
+      </w:r>
+    </w:p>
+    <w:p>
+      <w:pPr>
+        <w:pStyle w:val="Prrafodelista"/>
+        <w:numPr>
+          <w:ilvl w:val="2"/>
+          <w:numId w:val="1"/>
+        </w:numPr>
+      </w:pPr>
+      <w:r>
+        <w:t>productoModel.js</w:t>
+      </w:r>
+    </w:p>
+    <w:p>
+      <w:pPr>
+        <w:pStyle w:val="Prrafodelista"/>
+        <w:numPr>
+          <w:ilvl w:val="2"/>
+          <w:numId w:val="1"/>
+        </w:numPr>
+      </w:pPr>
+      <w:r>
+        <w:t>tamanioModel.js</w:t>
+      </w:r>
+    </w:p>
+    <w:p>
+      <w:pPr>
+        <w:pStyle w:val="Prrafodelista"/>
+        <w:numPr>
+          <w:ilvl w:val="2"/>
+          <w:numId w:val="1"/>
+        </w:numPr>
+      </w:pPr>
+      <w:r>
         <w:t>userModel.js</w:t>
       </w:r>
     </w:p>
@@ -151,18 +263,6 @@
       <w:pPr>
         <w:pStyle w:val="Prrafodelista"/>
         <w:numPr>
-          <w:ilvl w:val="2"/>
-          <w:numId w:val="1"/>
-        </w:numPr>
-      </w:pPr>
-      <w:r>
-        <w:t>productoModel.js</w:t>
-      </w:r>
-    </w:p>
-    <w:p>
-      <w:pPr>
-        <w:pStyle w:val="Prrafodelista"/>
-        <w:numPr>
           <w:ilvl w:val="1"/>
           <w:numId w:val="1"/>
         </w:numPr>
@@ -208,6 +308,30 @@
         </w:numPr>
       </w:pPr>
       <w:r>
+        <w:t>culturaRoutes.js</w:t>
+      </w:r>
+    </w:p>
+    <w:p>
+      <w:pPr>
+        <w:pStyle w:val="Prrafodelista"/>
+        <w:numPr>
+          <w:ilvl w:val="2"/>
+          <w:numId w:val="1"/>
+        </w:numPr>
+      </w:pPr>
+      <w:r>
+        <w:t>piezaRoutes.js</w:t>
+      </w:r>
+    </w:p>
+    <w:p>
+      <w:pPr>
+        <w:pStyle w:val="Prrafodelista"/>
+        <w:numPr>
+          <w:ilvl w:val="2"/>
+          <w:numId w:val="1"/>
+        </w:numPr>
+      </w:pPr>
+      <w:r>
         <w:t>productoRoutes.js</w:t>
       </w:r>
     </w:p>
@@ -220,6 +344,30 @@
         </w:numPr>
       </w:pPr>
       <w:r>
+        <w:t>tamanioRoutes.js</w:t>
+      </w:r>
+    </w:p>
+    <w:p>
+      <w:pPr>
+        <w:pStyle w:val="Prrafodelista"/>
+        <w:numPr>
+          <w:ilvl w:val="2"/>
+          <w:numId w:val="1"/>
+        </w:numPr>
+      </w:pPr>
+      <w:r>
+        <w:t>usuarioRoutes.js</w:t>
+      </w:r>
+    </w:p>
+    <w:p>
+      <w:pPr>
+        <w:pStyle w:val="Prrafodelista"/>
+        <w:numPr>
+          <w:ilvl w:val="2"/>
+          <w:numId w:val="1"/>
+        </w:numPr>
+      </w:pPr>
+      <w:r>
         <w:t>ventaRoutes.js</w:t>
       </w:r>
     </w:p>
@@ -227,29 +375,43 @@
       <w:pPr>
         <w:pStyle w:val="Prrafodelista"/>
         <w:numPr>
-          <w:ilvl w:val="2"/>
-          <w:numId w:val="1"/>
-        </w:numPr>
-      </w:pPr>
-      <w:r>
-        <w:t>usuarioRoutes.js</w:t>
-      </w:r>
-    </w:p>
-    <w:p>
-      <w:pPr>
-        <w:pStyle w:val="Prrafodelista"/>
-        <w:numPr>
           <w:ilvl w:val="1"/>
           <w:numId w:val="1"/>
         </w:numPr>
       </w:pPr>
       <w:proofErr w:type="spellStart"/>
       <w:r>
-        <w:t>package-</w:t>
-      </w:r>
+        <w:t>uploads</w:t>
+      </w:r>
+      <w:proofErr w:type="spellEnd"/>
+    </w:p>
+    <w:p>
+      <w:pPr>
+        <w:pStyle w:val="Prrafodelista"/>
+        <w:numPr>
+          <w:ilvl w:val="2"/>
+          <w:numId w:val="1"/>
+        </w:numPr>
+      </w:pPr>
+      <w:r>
+        <w:t>productos</w:t>
+      </w:r>
+    </w:p>
+    <w:p>
+      <w:pPr>
+        <w:pStyle w:val="Prrafodelista"/>
+        <w:numPr>
+          <w:ilvl w:val="1"/>
+          <w:numId w:val="1"/>
+        </w:numPr>
+      </w:pPr>
       <w:proofErr w:type="gramStart"/>
       <w:r>
-        <w:t>lock.json</w:t>
+        <w:t>.</w:t>
+      </w:r>
+      <w:proofErr w:type="spellStart"/>
+      <w:r>
+        <w:t>env</w:t>
       </w:r>
       <w:proofErr w:type="spellEnd"/>
       <w:proofErr w:type="gramEnd"/>
@@ -263,9 +425,12 @@
         </w:numPr>
       </w:pPr>
       <w:proofErr w:type="spellStart"/>
+      <w:r>
+        <w:t>package-</w:t>
+      </w:r>
       <w:proofErr w:type="gramStart"/>
       <w:r>
-        <w:t>package.json</w:t>
+        <w:t>lock.json</w:t>
       </w:r>
       <w:proofErr w:type="spellEnd"/>
       <w:proofErr w:type="gramEnd"/>
@@ -278,262 +443,10 @@
           <w:numId w:val="1"/>
         </w:numPr>
       </w:pPr>
-      <w:r>
-        <w:t>server.js</w:t>
-      </w:r>
-    </w:p>
-    <w:p>
-      <w:pPr>
-        <w:pStyle w:val="Prrafodelista"/>
-        <w:numPr>
-          <w:ilvl w:val="0"/>
-          <w:numId w:val="1"/>
-        </w:numPr>
-      </w:pPr>
       <w:proofErr w:type="spellStart"/>
-      <w:r>
-        <w:t>frontend</w:t>
-      </w:r>
-      <w:proofErr w:type="spellEnd"/>
-    </w:p>
-    <w:p>
-      <w:pPr>
-        <w:pStyle w:val="Prrafodelista"/>
-        <w:numPr>
-          <w:ilvl w:val="1"/>
-          <w:numId w:val="1"/>
-        </w:numPr>
-      </w:pPr>
-      <w:proofErr w:type="spellStart"/>
-      <w:r>
-        <w:t>css</w:t>
-      </w:r>
-      <w:proofErr w:type="spellEnd"/>
-    </w:p>
-    <w:p>
-      <w:pPr>
-        <w:pStyle w:val="Prrafodelista"/>
-        <w:numPr>
-          <w:ilvl w:val="2"/>
-          <w:numId w:val="1"/>
-        </w:numPr>
-      </w:pPr>
-      <w:r>
-        <w:t>style.css</w:t>
-      </w:r>
-    </w:p>
-    <w:p>
-      <w:pPr>
-        <w:pStyle w:val="Prrafodelista"/>
-        <w:numPr>
-          <w:ilvl w:val="1"/>
-          <w:numId w:val="1"/>
-        </w:numPr>
-      </w:pPr>
-      <w:proofErr w:type="spellStart"/>
-      <w:r>
-        <w:t>js</w:t>
-      </w:r>
-      <w:proofErr w:type="spellEnd"/>
-    </w:p>
-    <w:p>
-      <w:pPr>
-        <w:pStyle w:val="Prrafodelista"/>
-        <w:numPr>
-          <w:ilvl w:val="2"/>
-          <w:numId w:val="1"/>
-        </w:numPr>
-      </w:pPr>
-      <w:r>
-        <w:t>login.js</w:t>
-      </w:r>
-    </w:p>
-    <w:p>
-      <w:pPr>
-        <w:pStyle w:val="Prrafodelista"/>
-        <w:numPr>
-          <w:ilvl w:val="2"/>
-          <w:numId w:val="1"/>
-        </w:numPr>
-      </w:pPr>
-      <w:r>
-        <w:t>logout.js</w:t>
-      </w:r>
-    </w:p>
-    <w:p>
-      <w:pPr>
-        <w:pStyle w:val="Prrafodelista"/>
-        <w:numPr>
-          <w:ilvl w:val="2"/>
-          <w:numId w:val="1"/>
-        </w:numPr>
-      </w:pPr>
-      <w:r>
-        <w:t>productos.js</w:t>
-      </w:r>
-    </w:p>
-    <w:p>
-      <w:pPr>
-        <w:pStyle w:val="Prrafodelista"/>
-        <w:numPr>
-          <w:ilvl w:val="2"/>
-          <w:numId w:val="1"/>
-        </w:numPr>
-      </w:pPr>
-      <w:r>
-        <w:t>register.js</w:t>
-      </w:r>
-    </w:p>
-    <w:p>
-      <w:pPr>
-        <w:pStyle w:val="Prrafodelista"/>
-        <w:numPr>
-          <w:ilvl w:val="2"/>
-          <w:numId w:val="1"/>
-        </w:numPr>
-      </w:pPr>
-      <w:r>
-        <w:t>venta.js</w:t>
-      </w:r>
-    </w:p>
-    <w:p>
-      <w:pPr>
-        <w:pStyle w:val="Prrafodelista"/>
-        <w:numPr>
-          <w:ilvl w:val="1"/>
-          <w:numId w:val="1"/>
-        </w:numPr>
-      </w:pPr>
-      <w:proofErr w:type="spellStart"/>
-      <w:r>
-        <w:t>pages</w:t>
-      </w:r>
-      <w:proofErr w:type="spellEnd"/>
-    </w:p>
-    <w:p>
-      <w:pPr>
-        <w:pStyle w:val="Prrafodelista"/>
-        <w:numPr>
-          <w:ilvl w:val="2"/>
-          <w:numId w:val="1"/>
-        </w:numPr>
-      </w:pPr>
-      <w:r>
-        <w:t>admin.html</w:t>
-      </w:r>
-    </w:p>
-    <w:p>
-      <w:pPr>
-        <w:pStyle w:val="Prrafodelista"/>
-        <w:numPr>
-          <w:ilvl w:val="2"/>
-          <w:numId w:val="1"/>
-        </w:numPr>
-      </w:pPr>
-      <w:r>
-        <w:t>cliente.html</w:t>
-      </w:r>
-    </w:p>
-    <w:p>
-      <w:pPr>
-        <w:pStyle w:val="Prrafodelista"/>
-        <w:numPr>
-          <w:ilvl w:val="2"/>
-          <w:numId w:val="1"/>
-        </w:numPr>
-      </w:pPr>
-      <w:r>
-        <w:t>login.html</w:t>
-      </w:r>
-    </w:p>
-    <w:p>
-      <w:pPr>
-        <w:pStyle w:val="Prrafodelista"/>
-        <w:numPr>
-          <w:ilvl w:val="2"/>
-          <w:numId w:val="1"/>
-        </w:numPr>
-      </w:pPr>
-      <w:r>
-        <w:t>operario.html</w:t>
-      </w:r>
-    </w:p>
-    <w:p>
-      <w:pPr>
-        <w:pStyle w:val="Prrafodelista"/>
-        <w:numPr>
-          <w:ilvl w:val="2"/>
-          <w:numId w:val="1"/>
-        </w:numPr>
-      </w:pPr>
-      <w:r>
-        <w:t>productos.html</w:t>
-      </w:r>
-    </w:p>
-    <w:p>
-      <w:pPr>
-        <w:pStyle w:val="Prrafodelista"/>
-        <w:numPr>
-          <w:ilvl w:val="2"/>
-          <w:numId w:val="1"/>
-        </w:numPr>
-      </w:pPr>
-      <w:r>
-        <w:t>register.html</w:t>
-      </w:r>
-    </w:p>
-    <w:p>
-      <w:pPr>
-        <w:pStyle w:val="Prrafodelista"/>
-        <w:numPr>
-          <w:ilvl w:val="2"/>
-          <w:numId w:val="1"/>
-        </w:numPr>
-      </w:pPr>
-      <w:r>
-        <w:t>reportes.html</w:t>
-      </w:r>
-    </w:p>
-    <w:p>
-      <w:pPr>
-        <w:pStyle w:val="Prrafodelista"/>
-        <w:numPr>
-          <w:ilvl w:val="2"/>
-          <w:numId w:val="1"/>
-        </w:numPr>
-      </w:pPr>
-      <w:r>
-        <w:t>ventas.html</w:t>
-      </w:r>
-    </w:p>
-    <w:p>
-      <w:pPr>
-        <w:pStyle w:val="Prrafodelista"/>
-        <w:numPr>
-          <w:ilvl w:val="1"/>
-          <w:numId w:val="1"/>
-        </w:numPr>
-      </w:pPr>
-      <w:r>
-        <w:lastRenderedPageBreak/>
-        <w:t>index.html</w:t>
-      </w:r>
-    </w:p>
-    <w:p>
-      <w:pPr>
-        <w:pStyle w:val="Prrafodelista"/>
-        <w:numPr>
-          <w:ilvl w:val="0"/>
-          <w:numId w:val="1"/>
-        </w:numPr>
-      </w:pPr>
       <w:proofErr w:type="gramStart"/>
       <w:r>
-        <w:t>.</w:t>
-      </w:r>
-      <w:proofErr w:type="spellStart"/>
-      <w:r>
-        <w:t>gitignore</w:t>
+        <w:t>package.json</w:t>
       </w:r>
       <w:proofErr w:type="spellEnd"/>
       <w:proofErr w:type="gramEnd"/>
@@ -542,13 +455,288 @@
       <w:pPr>
         <w:pStyle w:val="Prrafodelista"/>
         <w:numPr>
+          <w:ilvl w:val="1"/>
+          <w:numId w:val="1"/>
+        </w:numPr>
+      </w:pPr>
+      <w:r>
+        <w:t>server.js</w:t>
+      </w:r>
+    </w:p>
+    <w:p>
+      <w:pPr>
+        <w:pStyle w:val="Prrafodelista"/>
+        <w:numPr>
           <w:ilvl w:val="0"/>
           <w:numId w:val="1"/>
         </w:numPr>
       </w:pPr>
-      <w:r>
-        <w:t>README.md</w:t>
-      </w:r>
+      <w:proofErr w:type="spellStart"/>
+      <w:r>
+        <w:t>frontend</w:t>
+      </w:r>
+      <w:proofErr w:type="spellEnd"/>
+    </w:p>
+    <w:p>
+      <w:pPr>
+        <w:pStyle w:val="Prrafodelista"/>
+        <w:numPr>
+          <w:ilvl w:val="1"/>
+          <w:numId w:val="1"/>
+        </w:numPr>
+      </w:pPr>
+      <w:proofErr w:type="spellStart"/>
+      <w:r>
+        <w:t>css</w:t>
+      </w:r>
+      <w:proofErr w:type="spellEnd"/>
+    </w:p>
+    <w:p>
+      <w:pPr>
+        <w:pStyle w:val="Prrafodelista"/>
+        <w:numPr>
+          <w:ilvl w:val="2"/>
+          <w:numId w:val="1"/>
+        </w:numPr>
+      </w:pPr>
+      <w:r>
+        <w:t>style.css</w:t>
+      </w:r>
+    </w:p>
+    <w:p>
+      <w:pPr>
+        <w:pStyle w:val="Prrafodelista"/>
+        <w:numPr>
+          <w:ilvl w:val="1"/>
+          <w:numId w:val="1"/>
+        </w:numPr>
+      </w:pPr>
+      <w:proofErr w:type="spellStart"/>
+      <w:r>
+        <w:lastRenderedPageBreak/>
+        <w:t>js</w:t>
+      </w:r>
+      <w:proofErr w:type="spellEnd"/>
+    </w:p>
+    <w:p>
+      <w:pPr>
+        <w:pStyle w:val="Prrafodelista"/>
+        <w:numPr>
+          <w:ilvl w:val="2"/>
+          <w:numId w:val="1"/>
+        </w:numPr>
+      </w:pPr>
+      <w:r>
+        <w:t>admin.js</w:t>
+      </w:r>
+    </w:p>
+    <w:p>
+      <w:pPr>
+        <w:pStyle w:val="Prrafodelista"/>
+        <w:numPr>
+          <w:ilvl w:val="2"/>
+          <w:numId w:val="1"/>
+        </w:numPr>
+      </w:pPr>
+      <w:r>
+        <w:t>login.js</w:t>
+      </w:r>
+    </w:p>
+    <w:p>
+      <w:pPr>
+        <w:pStyle w:val="Prrafodelista"/>
+        <w:numPr>
+          <w:ilvl w:val="2"/>
+          <w:numId w:val="1"/>
+        </w:numPr>
+      </w:pPr>
+      <w:r>
+        <w:t>logout.js</w:t>
+      </w:r>
+    </w:p>
+    <w:p>
+      <w:pPr>
+        <w:pStyle w:val="Prrafodelista"/>
+        <w:numPr>
+          <w:ilvl w:val="2"/>
+          <w:numId w:val="1"/>
+        </w:numPr>
+      </w:pPr>
+      <w:r>
+        <w:t>productos.js</w:t>
+      </w:r>
+    </w:p>
+    <w:p>
+      <w:pPr>
+        <w:pStyle w:val="Prrafodelista"/>
+        <w:numPr>
+          <w:ilvl w:val="2"/>
+          <w:numId w:val="1"/>
+        </w:numPr>
+      </w:pPr>
+      <w:r>
+        <w:t>register.js</w:t>
+      </w:r>
+    </w:p>
+    <w:p>
+      <w:pPr>
+        <w:pStyle w:val="Prrafodelista"/>
+        <w:numPr>
+          <w:ilvl w:val="2"/>
+          <w:numId w:val="1"/>
+        </w:numPr>
+      </w:pPr>
+      <w:r>
+        <w:t>venta.js</w:t>
+      </w:r>
+    </w:p>
+    <w:p>
+      <w:pPr>
+        <w:pStyle w:val="Prrafodelista"/>
+        <w:numPr>
+          <w:ilvl w:val="1"/>
+          <w:numId w:val="1"/>
+        </w:numPr>
+      </w:pPr>
+      <w:proofErr w:type="spellStart"/>
+      <w:r>
+        <w:t>pages</w:t>
+      </w:r>
+      <w:proofErr w:type="spellEnd"/>
+    </w:p>
+    <w:p>
+      <w:pPr>
+        <w:pStyle w:val="Prrafodelista"/>
+        <w:numPr>
+          <w:ilvl w:val="2"/>
+          <w:numId w:val="1"/>
+        </w:numPr>
+      </w:pPr>
+      <w:r>
+        <w:t>admin.html</w:t>
+      </w:r>
+    </w:p>
+    <w:p>
+      <w:pPr>
+        <w:pStyle w:val="Prrafodelista"/>
+        <w:numPr>
+          <w:ilvl w:val="2"/>
+          <w:numId w:val="1"/>
+        </w:numPr>
+      </w:pPr>
+      <w:r>
+        <w:t>cliente.html</w:t>
+      </w:r>
+    </w:p>
+    <w:p>
+      <w:pPr>
+        <w:pStyle w:val="Prrafodelista"/>
+        <w:numPr>
+          <w:ilvl w:val="2"/>
+          <w:numId w:val="1"/>
+        </w:numPr>
+      </w:pPr>
+      <w:r>
+        <w:t>login.html</w:t>
+      </w:r>
+    </w:p>
+    <w:p>
+      <w:pPr>
+        <w:pStyle w:val="Prrafodelista"/>
+        <w:numPr>
+          <w:ilvl w:val="2"/>
+          <w:numId w:val="1"/>
+        </w:numPr>
+      </w:pPr>
+      <w:r>
+        <w:t>operario.html</w:t>
+      </w:r>
+    </w:p>
+    <w:p>
+      <w:pPr>
+        <w:pStyle w:val="Prrafodelista"/>
+        <w:numPr>
+          <w:ilvl w:val="2"/>
+          <w:numId w:val="1"/>
+        </w:numPr>
+      </w:pPr>
+      <w:r>
+        <w:t>productos.html</w:t>
+      </w:r>
+    </w:p>
+    <w:p>
+      <w:pPr>
+        <w:pStyle w:val="Prrafodelista"/>
+        <w:numPr>
+          <w:ilvl w:val="2"/>
+          <w:numId w:val="1"/>
+        </w:numPr>
+      </w:pPr>
+      <w:r>
+        <w:t>register.html</w:t>
+      </w:r>
+    </w:p>
+    <w:p>
+      <w:pPr>
+        <w:pStyle w:val="Prrafodelista"/>
+        <w:numPr>
+          <w:ilvl w:val="2"/>
+          <w:numId w:val="1"/>
+        </w:numPr>
+      </w:pPr>
+      <w:r>
+        <w:t>reportes.html</w:t>
+      </w:r>
+    </w:p>
+    <w:p>
+      <w:pPr>
+        <w:pStyle w:val="Prrafodelista"/>
+        <w:numPr>
+          <w:ilvl w:val="2"/>
+          <w:numId w:val="1"/>
+        </w:numPr>
+      </w:pPr>
+      <w:r>
+        <w:t>reset.html</w:t>
+      </w:r>
+    </w:p>
+    <w:p>
+      <w:pPr>
+        <w:pStyle w:val="Prrafodelista"/>
+        <w:numPr>
+          <w:ilvl w:val="2"/>
+          <w:numId w:val="1"/>
+        </w:numPr>
+      </w:pPr>
+      <w:r>
+        <w:t>ventas.html</w:t>
+      </w:r>
+    </w:p>
+    <w:p>
+      <w:pPr>
+        <w:pStyle w:val="Prrafodelista"/>
+        <w:numPr>
+          <w:ilvl w:val="1"/>
+          <w:numId w:val="1"/>
+        </w:numPr>
+      </w:pPr>
+      <w:r>
+        <w:t>index.html</w:t>
+      </w:r>
+    </w:p>
+    <w:p>
+      <w:pPr>
+        <w:pStyle w:val="Prrafodelista"/>
+        <w:numPr>
+          <w:ilvl w:val="0"/>
+          <w:numId w:val="1"/>
+        </w:numPr>
+      </w:pPr>
+      <w:proofErr w:type="spellStart"/>
+      <w:r>
+        <w:t>precolombinosTablas.sql</w:t>
+      </w:r>
+      <w:proofErr w:type="spellEnd"/>
     </w:p>
     <w:sectPr>
       <w:pgSz w:w="11906" w:h="16838"/>
@@ -561,7 +749,7 @@
 </file>
 
 <file path=word/numbering.xml><?xml version="1.0" encoding="utf-8"?>
-<w:numbering xmlns:wpc="http://schemas.microsoft.com/office/word/2010/wordprocessingCanvas" xmlns:cx="http://schemas.microsoft.com/office/drawing/2014/chartex" xmlns:cx1="http://schemas.microsoft.com/office/drawing/2015/9/8/chartex" xmlns:cx2="http://schemas.microsoft.com/office/drawing/2015/10/21/chartex" xmlns:cx3="http://schemas.microsoft.com/office/drawing/2016/5/9/chartex" xmlns:cx4="http://schemas.microsoft.com/office/drawing/2016/5/10/chartex" xmlns:cx5="http://schemas.microsoft.com/office/drawing/2016/5/11/chartex" xmlns:cx6="http://schemas.microsoft.com/office/drawing/2016/5/12/chartex" xmlns:cx7="http://schemas.microsoft.com/office/drawing/2016/5/13/chartex" xmlns:cx8="http://schemas.microsoft.com/office/drawing/2016/5/14/chartex" xmlns:mc="http://schemas.openxmlformats.org/markup-compatibility/2006" xmlns:aink="http://schemas.microsoft.com/office/drawing/2016/ink" xmlns:am3d="http://schemas.microsoft.com/office/drawing/2017/model3d" xmlns:o="urn:schemas-microsoft-com:office:office" xmlns:r="http://schemas.openxmlformats.org/officeDocument/2006/relationships" xmlns:m="http://schemas.openxmlformats.org/officeDocument/2006/math" xmlns:v="urn:schemas-microsoft-com:vml" xmlns:wp14="http://schemas.microsoft.com/office/word/2010/wordprocessingDrawing" xmlns:wp="http://schemas.openxmlformats.org/drawingml/2006/wordprocessingDrawing" xmlns:w10="urn:schemas-microsoft-com:office:word" xmlns:w="http://schemas.openxmlformats.org/wordprocessingml/2006/main" xmlns:w14="http://schemas.microsoft.com/office/word/2010/wordml" xmlns:w15="http://schemas.microsoft.com/office/word/2012/wordml" xmlns:w16cex="http://schemas.microsoft.com/office/word/2018/wordml/cex" xmlns:w16cid="http://schemas.microsoft.com/office/word/2016/wordml/cid" xmlns:w16="http://schemas.microsoft.com/office/word/2018/wordml" xmlns:w16sdtdh="http://schemas.microsoft.com/office/word/2020/wordml/sdtdatahash" xmlns:w16se="http://schemas.microsoft.com/office/word/2015/wordml/symex" xmlns:wpg="http://schemas.microsoft.com/office/word/2010/wordprocessingGroup" xmlns:wpi="http://schemas.microsoft.com/office/word/2010/wordprocessingInk" xmlns:wne="http://schemas.microsoft.com/office/word/2006/wordml" xmlns:wps="http://schemas.microsoft.com/office/word/2010/wordprocessingShape" mc:Ignorable="w14 w15 w16se w16cid w16 w16cex w16sdtdh wp14">
+<w:numbering xmlns:wpc="http://schemas.microsoft.com/office/word/2010/wordprocessingCanvas" xmlns:cx="http://schemas.microsoft.com/office/drawing/2014/chartex" xmlns:cx1="http://schemas.microsoft.com/office/drawing/2015/9/8/chartex" xmlns:cx2="http://schemas.microsoft.com/office/drawing/2015/10/21/chartex" xmlns:cx3="http://schemas.microsoft.com/office/drawing/2016/5/9/chartex" xmlns:cx4="http://schemas.microsoft.com/office/drawing/2016/5/10/chartex" xmlns:cx5="http://schemas.microsoft.com/office/drawing/2016/5/11/chartex" xmlns:cx6="http://schemas.microsoft.com/office/drawing/2016/5/12/chartex" xmlns:cx7="http://schemas.microsoft.com/office/drawing/2016/5/13/chartex" xmlns:cx8="http://schemas.microsoft.com/office/drawing/2016/5/14/chartex" xmlns:mc="http://schemas.openxmlformats.org/markup-compatibility/2006" xmlns:aink="http://schemas.microsoft.com/office/drawing/2016/ink" xmlns:am3d="http://schemas.microsoft.com/office/drawing/2017/model3d" xmlns:o="urn:schemas-microsoft-com:office:office" xmlns:oel="http://schemas.microsoft.com/office/2019/extlst" xmlns:r="http://schemas.openxmlformats.org/officeDocument/2006/relationships" xmlns:m="http://schemas.openxmlformats.org/officeDocument/2006/math" xmlns:v="urn:schemas-microsoft-com:vml" xmlns:wp14="http://schemas.microsoft.com/office/word/2010/wordprocessingDrawing" xmlns:wp="http://schemas.openxmlformats.org/drawingml/2006/wordprocessingDrawing" xmlns:w10="urn:schemas-microsoft-com:office:word" xmlns:w="http://schemas.openxmlformats.org/wordprocessingml/2006/main" xmlns:w14="http://schemas.microsoft.com/office/word/2010/wordml" xmlns:w15="http://schemas.microsoft.com/office/word/2012/wordml" xmlns:w16cex="http://schemas.microsoft.com/office/word/2018/wordml/cex" xmlns:w16cid="http://schemas.microsoft.com/office/word/2016/wordml/cid" xmlns:w16="http://schemas.microsoft.com/office/word/2018/wordml" xmlns:w16sdtdh="http://schemas.microsoft.com/office/word/2020/wordml/sdtdatahash" xmlns:w16se="http://schemas.microsoft.com/office/word/2015/wordml/symex" xmlns:wpg="http://schemas.microsoft.com/office/word/2010/wordprocessingGroup" xmlns:wpi="http://schemas.microsoft.com/office/word/2010/wordprocessingInk" xmlns:wne="http://schemas.microsoft.com/office/word/2006/wordml" xmlns:wps="http://schemas.microsoft.com/office/word/2010/wordprocessingShape" mc:Ignorable="w14 w15 w16se w16cid w16 w16cex w16sdtdh wp14">
   <w:abstractNum w:abstractNumId="0" w15:restartNumberingAfterBreak="0">
     <w:nsid w:val="494E719C"/>
     <w:multiLevelType w:val="hybridMultilevel"/>
@@ -675,7 +863,7 @@
       </w:rPr>
     </w:lvl>
   </w:abstractNum>
-  <w:num w:numId="1">
+  <w:num w:numId="1" w16cid:durableId="1924143862">
     <w:abstractNumId w:val="0"/>
   </w:num>
 </w:numbering>

</xml_diff>